<commit_message>
need to fix something
</commit_message>
<xml_diff>
--- a/sourcecode&textfiles/someText.docx
+++ b/sourcecode&textfiles/someText.docx
@@ -1,6 +1,6 @@
 
 <file path=word/document.xml><?xml version="1.0" encoding="utf-8"?>
-<w:document xmlns:wpc="http://schemas.microsoft.com/office/word/2010/wordprocessingCanvas" xmlns:cx="http://schemas.microsoft.com/office/drawing/2014/chartex" xmlns:cx1="http://schemas.microsoft.com/office/drawing/2015/9/8/chartex" xmlns:cx2="http://schemas.microsoft.com/office/drawing/2015/10/21/chartex" xmlns:cx3="http://schemas.microsoft.com/office/drawing/2016/5/9/chartex" xmlns:cx4="http://schemas.microsoft.com/office/drawing/2016/5/10/chartex" xmlns:cx5="http://schemas.microsoft.com/office/drawing/2016/5/11/chartex" xmlns:cx6="http://schemas.microsoft.com/office/drawing/2016/5/12/chartex" xmlns:cx7="http://schemas.microsoft.com/office/drawing/2016/5/13/chartex" xmlns:cx8="http://schemas.microsoft.com/office/drawing/2016/5/14/chartex" xmlns:mc="http://schemas.openxmlformats.org/markup-compatibility/2006" xmlns:aink="http://schemas.microsoft.com/office/drawing/2016/ink" xmlns:am3d="http://schemas.microsoft.com/office/drawing/2017/model3d" xmlns:o="urn:schemas-microsoft-com:office:office" xmlns:r="http://schemas.openxmlformats.org/officeDocument/2006/relationships" xmlns:m="http://schemas.openxmlformats.org/officeDocument/2006/math" xmlns:v="urn:schemas-microsoft-com:vml" xmlns:wp14="http://schemas.microsoft.com/office/word/2010/wordprocessingDrawing" xmlns:wp="http://schemas.openxmlformats.org/drawingml/2006/wordprocessingDrawing" xmlns:w10="urn:schemas-microsoft-com:office:word" xmlns:w="http://schemas.openxmlformats.org/wordprocessingml/2006/main" xmlns:w14="http://schemas.microsoft.com/office/word/2010/wordml" xmlns:w15="http://schemas.microsoft.com/office/word/2012/wordml" xmlns:w16cex="http://schemas.microsoft.com/office/word/2018/wordml/cex" xmlns:w16cid="http://schemas.microsoft.com/office/word/2016/wordml/cid" xmlns:w16="http://schemas.microsoft.com/office/word/2018/wordml" xmlns:w16sdtdh="http://schemas.microsoft.com/office/word/2020/wordml/sdtdatahash" xmlns:w16se="http://schemas.microsoft.com/office/word/2015/wordml/symex" xmlns:wpg="http://schemas.microsoft.com/office/word/2010/wordprocessingGroup" xmlns:wpi="http://schemas.microsoft.com/office/word/2010/wordprocessingInk" xmlns:wne="http://schemas.microsoft.com/office/word/2006/wordml" xmlns:wps="http://schemas.microsoft.com/office/word/2010/wordprocessingShape" mc:Ignorable="w14 w15 w16se w16cid w16 w16cex w16sdtdh wp14">
+<w:document xmlns:wpc="http://schemas.microsoft.com/office/word/2010/wordprocessingCanvas" xmlns:cx="http://schemas.microsoft.com/office/drawing/2014/chartex" xmlns:cx1="http://schemas.microsoft.com/office/drawing/2015/9/8/chartex" xmlns:cx2="http://schemas.microsoft.com/office/drawing/2015/10/21/chartex" xmlns:cx3="http://schemas.microsoft.com/office/drawing/2016/5/9/chartex" xmlns:cx4="http://schemas.microsoft.com/office/drawing/2016/5/10/chartex" xmlns:cx5="http://schemas.microsoft.com/office/drawing/2016/5/11/chartex" xmlns:cx6="http://schemas.microsoft.com/office/drawing/2016/5/12/chartex" xmlns:cx7="http://schemas.microsoft.com/office/drawing/2016/5/13/chartex" xmlns:cx8="http://schemas.microsoft.com/office/drawing/2016/5/14/chartex" xmlns:mc="http://schemas.openxmlformats.org/markup-compatibility/2006" xmlns:aink="http://schemas.microsoft.com/office/drawing/2016/ink" xmlns:am3d="http://schemas.microsoft.com/office/drawing/2017/model3d" xmlns:o="urn:schemas-microsoft-com:office:office" xmlns:oel="http://schemas.microsoft.com/office/2019/extlst" xmlns:r="http://schemas.openxmlformats.org/officeDocument/2006/relationships" xmlns:m="http://schemas.openxmlformats.org/officeDocument/2006/math" xmlns:v="urn:schemas-microsoft-com:vml" xmlns:wp14="http://schemas.microsoft.com/office/word/2010/wordprocessingDrawing" xmlns:wp="http://schemas.openxmlformats.org/drawingml/2006/wordprocessingDrawing" xmlns:w10="urn:schemas-microsoft-com:office:word" xmlns:w="http://schemas.openxmlformats.org/wordprocessingml/2006/main" xmlns:w14="http://schemas.microsoft.com/office/word/2010/wordml" xmlns:w15="http://schemas.microsoft.com/office/word/2012/wordml" xmlns:w16cex="http://schemas.microsoft.com/office/word/2018/wordml/cex" xmlns:w16cid="http://schemas.microsoft.com/office/word/2016/wordml/cid" xmlns:w16="http://schemas.microsoft.com/office/word/2018/wordml" xmlns:w16sdtdh="http://schemas.microsoft.com/office/word/2020/wordml/sdtdatahash" xmlns:w16se="http://schemas.microsoft.com/office/word/2015/wordml/symex" xmlns:wpg="http://schemas.microsoft.com/office/word/2010/wordprocessingGroup" xmlns:wpi="http://schemas.microsoft.com/office/word/2010/wordprocessingInk" xmlns:wne="http://schemas.microsoft.com/office/word/2006/wordml" xmlns:wps="http://schemas.microsoft.com/office/word/2010/wordprocessingShape" mc:Ignorable="w14 w15 w16se w16cid w16 w16cex w16sdtdh wp14">
   <w:body>
     <w:p>
       <w:pPr>
@@ -8,19 +8,25 @@
           <w:rFonts w:ascii="Agency FB" w:hAnsi="Agency FB" w:cstheme="minorHAnsi"/>
         </w:rPr>
       </w:pPr>
-      <w:proofErr w:type="gramStart"/>
-      <w:r>
-        <w:rPr>
-          <w:rFonts w:ascii="Agency FB" w:hAnsi="Agency FB" w:cstheme="minorHAnsi"/>
-        </w:rPr>
-        <w:t>print(</w:t>
-      </w:r>
-      <w:proofErr w:type="gramEnd"/>
-      <w:r>
-        <w:rPr>
-          <w:rFonts w:ascii="Agency FB" w:hAnsi="Agency FB" w:cstheme="minorHAnsi"/>
-        </w:rPr>
-        <w:t>“hello”</w:t>
+      <w:r>
+        <w:rPr>
+          <w:rFonts w:ascii="Agency FB" w:hAnsi="Agency FB" w:cstheme="minorHAnsi"/>
+        </w:rPr>
+        <w:t>if __name__ == “__main__”:</w:t>
+      </w:r>
+    </w:p>
+    <w:p>
+      <w:pPr>
+        <w:ind w:left="720"/>
+        <w:rPr>
+          <w:rFonts w:ascii="Agency FB" w:hAnsi="Agency FB" w:cstheme="minorHAnsi"/>
+        </w:rPr>
+      </w:pPr>
+      <w:r>
+        <w:rPr>
+          <w:rFonts w:ascii="Agency FB" w:hAnsi="Agency FB" w:cstheme="minorHAnsi"/>
+        </w:rPr>
+        <w:t>print(“hello”</w:t>
       </w:r>
       <w:r>
         <w:rPr>
@@ -37,27 +43,21 @@
     </w:p>
     <w:p>
       <w:pPr>
-        <w:rPr>
-          <w:rFonts w:ascii="Agency FB" w:hAnsi="Agency FB" w:cstheme="minorHAnsi"/>
-        </w:rPr>
-      </w:pPr>
-      <w:proofErr w:type="gramStart"/>
-      <w:r>
-        <w:rPr>
-          <w:rFonts w:ascii="Agency FB" w:hAnsi="Agency FB" w:cstheme="minorHAnsi"/>
-        </w:rPr>
-        <w:t>print(</w:t>
-      </w:r>
-      <w:proofErr w:type="gramEnd"/>
-      <w:r>
-        <w:rPr>
-          <w:rFonts w:ascii="Agency FB" w:hAnsi="Agency FB" w:cstheme="minorHAnsi"/>
-        </w:rPr>
-        <w:t>2+2)</w:t>
-      </w:r>
-    </w:p>
-    <w:p>
-      <w:pPr>
+        <w:ind w:left="720"/>
+        <w:rPr>
+          <w:rFonts w:ascii="Agency FB" w:hAnsi="Agency FB" w:cstheme="minorHAnsi"/>
+        </w:rPr>
+      </w:pPr>
+      <w:r>
+        <w:rPr>
+          <w:rFonts w:ascii="Agency FB" w:hAnsi="Agency FB" w:cstheme="minorHAnsi"/>
+        </w:rPr>
+        <w:t>print(2+2)</w:t>
+      </w:r>
+    </w:p>
+    <w:p>
+      <w:pPr>
+        <w:ind w:left="720"/>
         <w:rPr>
           <w:rFonts w:ascii="Agency FB" w:hAnsi="Agency FB" w:cstheme="minorHAnsi"/>
         </w:rPr>
@@ -71,6 +71,7 @@
     </w:p>
     <w:p>
       <w:pPr>
+        <w:ind w:left="720"/>
         <w:rPr>
           <w:rFonts w:ascii="Agency FB" w:hAnsi="Agency FB" w:cstheme="minorHAnsi"/>
         </w:rPr>
@@ -84,6 +85,7 @@
     </w:p>
     <w:p>
       <w:pPr>
+        <w:ind w:left="720"/>
         <w:rPr>
           <w:rFonts w:ascii="Agency FB" w:hAnsi="Agency FB" w:cstheme="minorHAnsi"/>
         </w:rPr>
@@ -97,6 +99,7 @@
     </w:p>
     <w:p>
       <w:pPr>
+        <w:ind w:left="720"/>
         <w:rPr>
           <w:rFonts w:ascii="Agency FB" w:hAnsi="Agency FB" w:cstheme="minorHAnsi"/>
         </w:rPr>
@@ -134,6 +137,7 @@
     </w:p>
     <w:p>
       <w:pPr>
+        <w:ind w:left="720"/>
         <w:rPr>
           <w:rFonts w:ascii="Agency FB" w:hAnsi="Agency FB" w:cstheme="minorHAnsi"/>
         </w:rPr>
@@ -143,24 +147,12 @@
           <w:rFonts w:ascii="Agency FB" w:hAnsi="Agency FB" w:cstheme="minorHAnsi"/>
         </w:rPr>
         <w:tab/>
-      </w:r>
-      <w:proofErr w:type="gramStart"/>
-      <w:r>
-        <w:rPr>
-          <w:rFonts w:ascii="Agency FB" w:hAnsi="Agency FB" w:cstheme="minorHAnsi"/>
-        </w:rPr>
-        <w:t>print(</w:t>
-      </w:r>
-      <w:proofErr w:type="gramEnd"/>
-      <w:r>
-        <w:rPr>
-          <w:rFonts w:ascii="Agency FB" w:hAnsi="Agency FB" w:cstheme="minorHAnsi"/>
-        </w:rPr>
-        <w:t>“yes, x equals 2”)</w:t>
-      </w:r>
-    </w:p>
-    <w:p>
-      <w:pPr>
+        <w:t>print(“yes, x equals 2”)</w:t>
+      </w:r>
+    </w:p>
+    <w:p>
+      <w:pPr>
+        <w:ind w:left="720"/>
         <w:rPr>
           <w:rFonts w:ascii="Agency FB" w:hAnsi="Agency FB" w:cstheme="minorHAnsi"/>
         </w:rPr>
@@ -174,6 +166,7 @@
     </w:p>
     <w:p>
       <w:pPr>
+        <w:ind w:left="720"/>
         <w:rPr>
           <w:rFonts w:ascii="Agency FB" w:hAnsi="Agency FB" w:cstheme="minorHAnsi"/>
         </w:rPr>
@@ -183,20 +176,7 @@
           <w:rFonts w:ascii="Agency FB" w:hAnsi="Agency FB" w:cstheme="minorHAnsi"/>
         </w:rPr>
         <w:tab/>
-      </w:r>
-      <w:proofErr w:type="gramStart"/>
-      <w:r>
-        <w:rPr>
-          <w:rFonts w:ascii="Agency FB" w:hAnsi="Agency FB" w:cstheme="minorHAnsi"/>
-        </w:rPr>
-        <w:t>print(</w:t>
-      </w:r>
-      <w:proofErr w:type="gramEnd"/>
-      <w:r>
-        <w:rPr>
-          <w:rFonts w:ascii="Agency FB" w:hAnsi="Agency FB" w:cstheme="minorHAnsi"/>
-        </w:rPr>
-        <w:t>“no, it does not”)</w:t>
+        <w:t>print(“no, it does not”)</w:t>
       </w:r>
     </w:p>
     <w:p>

</xml_diff>